<commit_message>
Prejmenovani Matika 2.0 na Matika
</commit_message>
<xml_diff>
--- a/DatabaseConfiguration, ConfigBase Sections AppConfig, Configuration property.docx
+++ b/DatabaseConfiguration, ConfigBase Sections AppConfig, Configuration property.docx
@@ -483,6 +483,7 @@
         <w:rPr>
           <w:sz w:val="20"/>
         </w:rPr>
+        <w:lastRenderedPageBreak/>
         <w:t>appConfigu teda bude taky vic a budou v kazdem prostredi ?</w:t>
       </w:r>
     </w:p>
@@ -2442,6 +2443,34 @@
           <w:b w:val="0"/>
         </w:rPr>
       </w:pPr>
+      <w:r>
+        <w:rPr>
+          <w:rFonts w:ascii="Consolas" w:hAnsi="Consolas" w:cs="Consolas"/>
+          <w:color w:val="0000FF"/>
+          <w:sz w:val="19"/>
+          <w:szCs w:val="19"/>
+        </w:rPr>
+        <w:t xml:space="preserve">   </w:t>
+      </w:r>
+      <w:bookmarkStart w:id="2" w:name="_GoBack"/>
+      <w:bookmarkEnd w:id="2"/>
+      <w:r>
+        <w:rPr>
+          <w:rFonts w:ascii="Consolas" w:hAnsi="Consolas" w:cs="Consolas"/>
+          <w:color w:val="0000FF"/>
+          <w:sz w:val="19"/>
+          <w:szCs w:val="19"/>
+        </w:rPr>
+        <w:t>using</w:t>
+      </w:r>
+      <w:r>
+        <w:rPr>
+          <w:rFonts w:ascii="Consolas" w:hAnsi="Consolas" w:cs="Consolas"/>
+          <w:sz w:val="19"/>
+          <w:szCs w:val="19"/>
+        </w:rPr>
+        <w:t xml:space="preserve"> Mediaresearch.Framework.Utilities.Configuration;</w:t>
+      </w:r>
     </w:p>
     <w:p>
       <w:pPr>
@@ -4896,8 +4925,8 @@
           <w:szCs w:val="19"/>
         </w:rPr>
       </w:pPr>
-      <w:bookmarkStart w:id="2" w:name="OLE_LINK5"/>
-      <w:bookmarkStart w:id="3" w:name="OLE_LINK8"/>
+      <w:bookmarkStart w:id="3" w:name="OLE_LINK5"/>
+      <w:bookmarkStart w:id="4" w:name="OLE_LINK8"/>
       <w:r>
         <w:rPr>
           <w:rFonts w:ascii="Consolas" w:hAnsi="Consolas" w:cs="Consolas"/>
@@ -5150,8 +5179,8 @@
         <w:t>&gt;</w:t>
       </w:r>
     </w:p>
-    <w:bookmarkEnd w:id="2"/>
     <w:bookmarkEnd w:id="3"/>
+    <w:bookmarkEnd w:id="4"/>
     <w:p>
       <w:pPr>
         <w:ind w:left="360"/>
@@ -12177,10 +12206,7 @@
         <w:t>&gt;</w:t>
       </w:r>
     </w:p>
-    <w:p>
-      <w:bookmarkStart w:id="4" w:name="_GoBack"/>
-      <w:bookmarkEnd w:id="4"/>
-    </w:p>
+    <w:p/>
     <w:p/>
     <w:p>
       <w:pPr>

</xml_diff>

<commit_message>
Matika - ConfigurationSection, ConfigurationProperty
</commit_message>
<xml_diff>
--- a/DatabaseConfiguration, ConfigBase Sections AppConfig, Configuration property.docx
+++ b/DatabaseConfiguration, ConfigBase Sections AppConfig, Configuration property.docx
@@ -1550,6 +1550,8 @@
           <w:szCs w:val="19"/>
         </w:rPr>
       </w:pPr>
+      <w:bookmarkStart w:id="0" w:name="OLE_LINK22"/>
+      <w:bookmarkStart w:id="1" w:name="OLE_LINK23"/>
       <w:r>
         <w:rPr>
           <w:rFonts w:ascii="Consolas" w:hAnsi="Consolas" w:cs="Consolas"/>
@@ -1558,8 +1560,8 @@
         </w:rPr>
         <w:t xml:space="preserve">        </w:t>
       </w:r>
-      <w:bookmarkStart w:id="0" w:name="OLE_LINK6"/>
-      <w:bookmarkStart w:id="1" w:name="OLE_LINK7"/>
+      <w:bookmarkStart w:id="2" w:name="OLE_LINK6"/>
+      <w:bookmarkStart w:id="3" w:name="OLE_LINK7"/>
       <w:r>
         <w:rPr>
           <w:rFonts w:ascii="Consolas" w:hAnsi="Consolas" w:cs="Consolas"/>
@@ -1692,6 +1694,8 @@
         <w:t>];</w:t>
       </w:r>
     </w:p>
+    <w:bookmarkEnd w:id="2"/>
+    <w:bookmarkEnd w:id="3"/>
     <w:bookmarkEnd w:id="0"/>
     <w:bookmarkEnd w:id="1"/>
     <w:p>
@@ -2178,6 +2182,291 @@
         <w:ind w:left="360" w:firstLine="720"/>
       </w:pPr>
     </w:p>
+    <w:p>
+      <w:pPr>
+        <w:ind w:left="360" w:firstLine="720"/>
+      </w:pPr>
+      <w:r>
+        <w:t xml:space="preserve">Mozny problem: </w:t>
+      </w:r>
+    </w:p>
+    <w:p>
+      <w:pPr>
+        <w:ind w:left="360" w:firstLine="720"/>
+      </w:pPr>
+      <w:r>
+        <w:rPr>
+          <w:noProof/>
+        </w:rPr>
+        <w:drawing>
+          <wp:inline distT="0" distB="0" distL="0" distR="0" wp14:anchorId="35A197A5" wp14:editId="550C120A">
+            <wp:extent cx="8334375" cy="1024073"/>
+            <wp:effectExtent l="0" t="0" r="0" b="5080"/>
+            <wp:docPr id="2" name="Obrázek 2"/>
+            <wp:cNvGraphicFramePr>
+              <a:graphicFrameLocks xmlns:a="http://schemas.openxmlformats.org/drawingml/2006/main" noChangeAspect="1"/>
+            </wp:cNvGraphicFramePr>
+            <a:graphic xmlns:a="http://schemas.openxmlformats.org/drawingml/2006/main">
+              <a:graphicData uri="http://schemas.openxmlformats.org/drawingml/2006/picture">
+                <pic:pic xmlns:pic="http://schemas.openxmlformats.org/drawingml/2006/picture">
+                  <pic:nvPicPr>
+                    <pic:cNvPr id="2" name="E0CA9A1.tmp"/>
+                    <pic:cNvPicPr/>
+                  </pic:nvPicPr>
+                  <pic:blipFill>
+                    <a:blip r:embed="rId6">
+                      <a:extLst>
+                        <a:ext uri="{28A0092B-C50C-407E-A947-70E740481C1C}">
+                          <a14:useLocalDpi xmlns:a14="http://schemas.microsoft.com/office/drawing/2010/main" val="0"/>
+                        </a:ext>
+                      </a:extLst>
+                    </a:blip>
+                    <a:stretch>
+                      <a:fillRect/>
+                    </a:stretch>
+                  </pic:blipFill>
+                  <pic:spPr>
+                    <a:xfrm>
+                      <a:off x="0" y="0"/>
+                      <a:ext cx="8374947" cy="1029058"/>
+                    </a:xfrm>
+                    <a:prstGeom prst="rect">
+                      <a:avLst/>
+                    </a:prstGeom>
+                  </pic:spPr>
+                </pic:pic>
+              </a:graphicData>
+            </a:graphic>
+          </wp:inline>
+        </w:drawing>
+      </w:r>
+    </w:p>
+    <w:p>
+      <w:pPr>
+        <w:ind w:left="360" w:firstLine="720"/>
+        <w:rPr>
+          <w:rFonts w:ascii="Consolas" w:hAnsi="Consolas" w:cs="Consolas"/>
+          <w:sz w:val="19"/>
+          <w:szCs w:val="19"/>
+        </w:rPr>
+      </w:pPr>
+      <w:r>
+        <w:t xml:space="preserve">Reseni: V app.configu se musi sekce jmenovat tak jak je definovano v metode </w:t>
+      </w:r>
+      <w:r>
+        <w:rPr>
+          <w:rFonts w:ascii="Consolas" w:hAnsi="Consolas" w:cs="Consolas"/>
+          <w:color w:val="0000FF"/>
+          <w:sz w:val="19"/>
+          <w:szCs w:val="19"/>
+        </w:rPr>
+        <w:t>public</w:t>
+      </w:r>
+      <w:r>
+        <w:rPr>
+          <w:rFonts w:ascii="Consolas" w:hAnsi="Consolas" w:cs="Consolas"/>
+          <w:sz w:val="19"/>
+          <w:szCs w:val="19"/>
+        </w:rPr>
+        <w:t xml:space="preserve"> </w:t>
+      </w:r>
+      <w:r>
+        <w:rPr>
+          <w:rFonts w:ascii="Consolas" w:hAnsi="Consolas" w:cs="Consolas"/>
+          <w:color w:val="0000FF"/>
+          <w:sz w:val="19"/>
+          <w:szCs w:val="19"/>
+        </w:rPr>
+        <w:t>override</w:t>
+      </w:r>
+      <w:r>
+        <w:rPr>
+          <w:rFonts w:ascii="Consolas" w:hAnsi="Consolas" w:cs="Consolas"/>
+          <w:sz w:val="19"/>
+          <w:szCs w:val="19"/>
+        </w:rPr>
+        <w:t xml:space="preserve"> </w:t>
+      </w:r>
+      <w:r>
+        <w:rPr>
+          <w:rFonts w:ascii="Consolas" w:hAnsi="Consolas" w:cs="Consolas"/>
+          <w:color w:val="0000FF"/>
+          <w:sz w:val="19"/>
+          <w:szCs w:val="19"/>
+        </w:rPr>
+        <w:t>string</w:t>
+      </w:r>
+      <w:r>
+        <w:rPr>
+          <w:rFonts w:ascii="Consolas" w:hAnsi="Consolas" w:cs="Consolas"/>
+          <w:sz w:val="19"/>
+          <w:szCs w:val="19"/>
+        </w:rPr>
+        <w:t xml:space="preserve"> GetConfigName()  Napr.:</w:t>
+      </w:r>
+    </w:p>
+    <w:p>
+      <w:pPr>
+        <w:adjustRightInd w:val="0"/>
+        <w:spacing w:before="0" w:after="0"/>
+        <w:jc w:val="left"/>
+        <w:rPr>
+          <w:rFonts w:ascii="Consolas" w:hAnsi="Consolas" w:cs="Consolas"/>
+          <w:sz w:val="19"/>
+          <w:szCs w:val="19"/>
+        </w:rPr>
+      </w:pPr>
+      <w:r>
+        <w:rPr>
+          <w:rFonts w:ascii="Consolas" w:hAnsi="Consolas" w:cs="Consolas"/>
+          <w:sz w:val="19"/>
+          <w:szCs w:val="19"/>
+        </w:rPr>
+        <w:t xml:space="preserve">                  </w:t>
+      </w:r>
+      <w:r>
+        <w:rPr>
+          <w:rFonts w:ascii="Consolas" w:hAnsi="Consolas" w:cs="Consolas"/>
+          <w:color w:val="0000FF"/>
+          <w:sz w:val="19"/>
+          <w:szCs w:val="19"/>
+        </w:rPr>
+        <w:t>private</w:t>
+      </w:r>
+      <w:r>
+        <w:rPr>
+          <w:rFonts w:ascii="Consolas" w:hAnsi="Consolas" w:cs="Consolas"/>
+          <w:sz w:val="19"/>
+          <w:szCs w:val="19"/>
+        </w:rPr>
+        <w:t xml:space="preserve"> </w:t>
+      </w:r>
+      <w:r>
+        <w:rPr>
+          <w:rFonts w:ascii="Consolas" w:hAnsi="Consolas" w:cs="Consolas"/>
+          <w:color w:val="0000FF"/>
+          <w:sz w:val="19"/>
+          <w:szCs w:val="19"/>
+        </w:rPr>
+        <w:t>readonly</w:t>
+      </w:r>
+      <w:r>
+        <w:rPr>
+          <w:rFonts w:ascii="Consolas" w:hAnsi="Consolas" w:cs="Consolas"/>
+          <w:sz w:val="19"/>
+          <w:szCs w:val="19"/>
+        </w:rPr>
+        <w:t xml:space="preserve"> </w:t>
+      </w:r>
+      <w:r>
+        <w:rPr>
+          <w:rFonts w:ascii="Consolas" w:hAnsi="Consolas" w:cs="Consolas"/>
+          <w:color w:val="0000FF"/>
+          <w:sz w:val="19"/>
+          <w:szCs w:val="19"/>
+        </w:rPr>
+        <w:t>string</w:t>
+      </w:r>
+      <w:r>
+        <w:rPr>
+          <w:rFonts w:ascii="Consolas" w:hAnsi="Consolas" w:cs="Consolas"/>
+          <w:sz w:val="19"/>
+          <w:szCs w:val="19"/>
+        </w:rPr>
+        <w:t xml:space="preserve"> m_name = </w:t>
+      </w:r>
+      <w:r>
+        <w:rPr>
+          <w:rFonts w:ascii="Consolas" w:hAnsi="Consolas" w:cs="Consolas"/>
+          <w:color w:val="A31515"/>
+          <w:sz w:val="19"/>
+          <w:szCs w:val="19"/>
+        </w:rPr>
+        <w:t>"MatikaSection"</w:t>
+      </w:r>
+      <w:r>
+        <w:rPr>
+          <w:rFonts w:ascii="Consolas" w:hAnsi="Consolas" w:cs="Consolas"/>
+          <w:sz w:val="19"/>
+          <w:szCs w:val="19"/>
+        </w:rPr>
+        <w:t>;</w:t>
+      </w:r>
+    </w:p>
+    <w:p>
+      <w:pPr>
+        <w:ind w:left="360" w:firstLine="720"/>
+      </w:pPr>
+      <w:r>
+        <w:rPr>
+          <w:rFonts w:ascii="Consolas" w:hAnsi="Consolas" w:cs="Consolas"/>
+          <w:sz w:val="19"/>
+          <w:szCs w:val="19"/>
+        </w:rPr>
+        <w:t xml:space="preserve">        </w:t>
+      </w:r>
+      <w:r>
+        <w:rPr>
+          <w:rFonts w:ascii="Consolas" w:hAnsi="Consolas" w:cs="Consolas"/>
+          <w:color w:val="0000FF"/>
+          <w:sz w:val="19"/>
+          <w:szCs w:val="19"/>
+        </w:rPr>
+        <w:t>public</w:t>
+      </w:r>
+      <w:r>
+        <w:rPr>
+          <w:rFonts w:ascii="Consolas" w:hAnsi="Consolas" w:cs="Consolas"/>
+          <w:sz w:val="19"/>
+          <w:szCs w:val="19"/>
+        </w:rPr>
+        <w:t xml:space="preserve"> </w:t>
+      </w:r>
+      <w:r>
+        <w:rPr>
+          <w:rFonts w:ascii="Consolas" w:hAnsi="Consolas" w:cs="Consolas"/>
+          <w:color w:val="0000FF"/>
+          <w:sz w:val="19"/>
+          <w:szCs w:val="19"/>
+        </w:rPr>
+        <w:t>override</w:t>
+      </w:r>
+      <w:r>
+        <w:rPr>
+          <w:rFonts w:ascii="Consolas" w:hAnsi="Consolas" w:cs="Consolas"/>
+          <w:sz w:val="19"/>
+          <w:szCs w:val="19"/>
+        </w:rPr>
+        <w:t xml:space="preserve"> </w:t>
+      </w:r>
+      <w:r>
+        <w:rPr>
+          <w:rFonts w:ascii="Consolas" w:hAnsi="Consolas" w:cs="Consolas"/>
+          <w:color w:val="0000FF"/>
+          <w:sz w:val="19"/>
+          <w:szCs w:val="19"/>
+        </w:rPr>
+        <w:t>string</w:t>
+      </w:r>
+      <w:r>
+        <w:rPr>
+          <w:rFonts w:ascii="Consolas" w:hAnsi="Consolas" w:cs="Consolas"/>
+          <w:sz w:val="19"/>
+          <w:szCs w:val="19"/>
+        </w:rPr>
+        <w:t xml:space="preserve"> GetConfigName() =&gt; m_name</w:t>
+      </w:r>
+      <w:bookmarkStart w:id="4" w:name="_GoBack"/>
+      <w:bookmarkEnd w:id="4"/>
+      <w:r>
+        <w:rPr>
+          <w:rFonts w:ascii="Consolas" w:hAnsi="Consolas" w:cs="Consolas"/>
+          <w:sz w:val="19"/>
+          <w:szCs w:val="19"/>
+        </w:rPr>
+        <w:t>;</w:t>
+      </w:r>
+    </w:p>
     <w:p/>
     <w:p>
       <w:pPr>
@@ -2450,18 +2739,7 @@
           <w:sz w:val="19"/>
           <w:szCs w:val="19"/>
         </w:rPr>
-        <w:t xml:space="preserve">   </w:t>
-      </w:r>
-      <w:bookmarkStart w:id="2" w:name="_GoBack"/>
-      <w:bookmarkEnd w:id="2"/>
-      <w:r>
-        <w:rPr>
-          <w:rFonts w:ascii="Consolas" w:hAnsi="Consolas" w:cs="Consolas"/>
-          <w:color w:val="0000FF"/>
-          <w:sz w:val="19"/>
-          <w:szCs w:val="19"/>
-        </w:rPr>
-        <w:t>using</w:t>
+        <w:t xml:space="preserve">   using</w:t>
       </w:r>
       <w:r>
         <w:rPr>
@@ -2945,7 +3223,7 @@
     </w:p>
     <w:p/>
     <w:p>
-      <w:hyperlink r:id="rId6" w:history="1">
+      <w:hyperlink r:id="rId7" w:history="1">
         <w:r>
           <w:rPr>
             <w:rStyle w:val="Hypertextovodkaz"/>
@@ -4925,8 +5203,8 @@
           <w:szCs w:val="19"/>
         </w:rPr>
       </w:pPr>
-      <w:bookmarkStart w:id="3" w:name="OLE_LINK5"/>
-      <w:bookmarkStart w:id="4" w:name="OLE_LINK8"/>
+      <w:bookmarkStart w:id="5" w:name="OLE_LINK5"/>
+      <w:bookmarkStart w:id="6" w:name="OLE_LINK8"/>
       <w:r>
         <w:rPr>
           <w:rFonts w:ascii="Consolas" w:hAnsi="Consolas" w:cs="Consolas"/>
@@ -5179,8 +5457,8 @@
         <w:t>&gt;</w:t>
       </w:r>
     </w:p>
-    <w:bookmarkEnd w:id="3"/>
-    <w:bookmarkEnd w:id="4"/>
+    <w:bookmarkEnd w:id="5"/>
+    <w:bookmarkEnd w:id="6"/>
     <w:p>
       <w:pPr>
         <w:ind w:left="360"/>
@@ -13788,7 +14066,7 @@
       </w:r>
     </w:p>
     <w:p>
-      <w:hyperlink r:id="rId7" w:history="1">
+      <w:hyperlink r:id="rId8" w:history="1">
         <w:r>
           <w:rPr>
             <w:rStyle w:val="Hypertextovodkaz"/>
@@ -14270,8 +14548,8 @@
           <w:szCs w:val="19"/>
         </w:rPr>
       </w:pPr>
-      <w:bookmarkStart w:id="5" w:name="OLE_LINK3"/>
-      <w:bookmarkStart w:id="6" w:name="OLE_LINK4"/>
+      <w:bookmarkStart w:id="7" w:name="OLE_LINK3"/>
+      <w:bookmarkStart w:id="8" w:name="OLE_LINK4"/>
       <w:r>
         <w:rPr>
           <w:rFonts w:ascii="Consolas" w:hAnsi="Consolas" w:cs="Consolas"/>
@@ -14468,8 +14746,8 @@
         <w:t xml:space="preserve"> </w:t>
       </w:r>
     </w:p>
-    <w:bookmarkEnd w:id="5"/>
-    <w:bookmarkEnd w:id="6"/>
+    <w:bookmarkEnd w:id="7"/>
+    <w:bookmarkEnd w:id="8"/>
     <w:p>
       <w:pPr>
         <w:adjustRightInd w:val="0"/>
@@ -14571,8 +14849,8 @@
           <w:szCs w:val="19"/>
         </w:rPr>
       </w:pPr>
-      <w:bookmarkStart w:id="7" w:name="OLE_LINK1"/>
-      <w:bookmarkStart w:id="8" w:name="OLE_LINK2"/>
+      <w:bookmarkStart w:id="9" w:name="OLE_LINK1"/>
+      <w:bookmarkStart w:id="10" w:name="OLE_LINK2"/>
       <w:r>
         <w:rPr>
           <w:rFonts w:ascii="Consolas" w:hAnsi="Consolas" w:cs="Consolas"/>
@@ -15494,8 +15772,8 @@
         <w:t xml:space="preserve">    }</w:t>
       </w:r>
     </w:p>
-    <w:bookmarkEnd w:id="7"/>
-    <w:bookmarkEnd w:id="8"/>
+    <w:bookmarkEnd w:id="9"/>
+    <w:bookmarkEnd w:id="10"/>
     <w:p/>
     <w:p/>
     <w:p>
@@ -21046,7 +21324,7 @@
                     <pic:cNvPicPr/>
                   </pic:nvPicPr>
                   <pic:blipFill>
-                    <a:blip r:embed="rId8">
+                    <a:blip r:embed="rId9">
                       <a:extLst>
                         <a:ext uri="{28A0092B-C50C-407E-A947-70E740481C1C}">
                           <a14:useLocalDpi xmlns:a14="http://schemas.microsoft.com/office/drawing/2010/main" val="0"/>

</xml_diff>